<commit_message>
aula 1 de js completa
</commit_message>
<xml_diff>
--- a/JavaScript/Anotações/01 Conhecendo o Java Script.docx
+++ b/JavaScript/Anotações/01 Conhecendo o Java Script.docx
@@ -98,6 +98,59 @@
       </w:pPr>
       <w:r>
         <w:t>Ou seja, o JS faz a interação do cliente com o site.</w:t>
+      </w:r>
+    </w:p>
+    <w:p>
+      <w:pPr>
+        <w:jc w:val="both"/>
+      </w:pPr>
+    </w:p>
+    <w:p>
+      <w:pPr>
+        <w:jc w:val="both"/>
+      </w:pPr>
+      <w:r>
+        <w:t>Vamos a um exemplo de programação WEB</w:t>
+      </w:r>
+      <w:r>
+        <w:t>:</w:t>
+      </w:r>
+    </w:p>
+    <w:p>
+      <w:pPr>
+        <w:jc w:val="both"/>
+      </w:pPr>
+      <w:r>
+        <w:t>HTML – É toda escrita do site e suas semânticas</w:t>
+      </w:r>
+    </w:p>
+    <w:p>
+      <w:pPr>
+        <w:jc w:val="both"/>
+      </w:pPr>
+      <w:r>
+        <w:t>CSS – É todo estilo do site e sua beleza</w:t>
+      </w:r>
+    </w:p>
+    <w:p>
+      <w:pPr>
+        <w:jc w:val="both"/>
+      </w:pPr>
+      <w:r>
+        <w:t>Java Script – Interatividade com o site, como quando você passa o mouse por cima de alguma imagem e aparece a descrição dela</w:t>
+      </w:r>
+    </w:p>
+    <w:p>
+      <w:pPr>
+        <w:jc w:val="both"/>
+      </w:pPr>
+    </w:p>
+    <w:p>
+      <w:pPr>
+        <w:jc w:val="both"/>
+      </w:pPr>
+      <w:r>
+        <w:t>Observação: HTML e CSS são linguagens de construção de sites e não linguagens de programação, já o Java Script é uma linguagem de programação.</w:t>
       </w:r>
     </w:p>
     <w:p>

</xml_diff>